<commit_message>
Updated Setup Doc Formatting
</commit_message>
<xml_diff>
--- a/Docs/Setup PartsTrack Console App.docx
+++ b/Docs/Setup PartsTrack Console App.docx
@@ -195,12 +195,6 @@
         <w:tab/>
         <w:t>cd parts-track</w:t>
       </w:r>
-      <w:r>
-        <w:br/>
-      </w:r>
-      <w:r>
-        <w:br/>
-      </w:r>
     </w:p>
     <w:p>
       <w:pPr>
@@ -315,12 +309,6 @@
       <w:r>
         <w:t>=True; are added to the connection string.</w:t>
       </w:r>
-      <w:r>
-        <w:br/>
-      </w:r>
-      <w:r>
-        <w:br/>
-      </w:r>
     </w:p>
     <w:p>
       <w:pPr>
@@ -374,11 +362,7 @@
       </w:r>
       <w:r>
         <w:br/>
-        <w:t xml:space="preserve">Run this SQL script in your SQL Server instance to create the necessary tables and </w:t>
-      </w:r>
-      <w:r>
-        <w:lastRenderedPageBreak/>
-        <w:t>(optionally) insert mock data.</w:t>
+        <w:t>Run this SQL script in your SQL Server instance to create the necessary tables and (optionally) insert mock data.</w:t>
       </w:r>
       <w:r>
         <w:br/>
@@ -397,7 +381,6 @@
         <w:t xml:space="preserve"> To start with empty tables, remove any sections of the script that insert mock data.</w:t>
       </w:r>
     </w:p>
-    <w:p/>
     <w:sectPr>
       <w:pgSz w:w="12240" w:h="15840"/>
       <w:pgMar w:top="1440" w:right="1440" w:bottom="1440" w:left="1440" w:header="720" w:footer="720" w:gutter="0"/>
@@ -1252,6 +1235,7 @@
   <w:style w:type="character" w:default="1" w:styleId="DefaultParagraphFont">
     <w:name w:val="Default Paragraph Font"/>
     <w:uiPriority w:val="1"/>
+    <w:semiHidden/>
     <w:unhideWhenUsed/>
   </w:style>
   <w:style w:type="table" w:default="1" w:styleId="TableNormal">

</xml_diff>